<commit_message>
1. bertzioa Aginte Koadroa
Grafikoa eta formularioa sortuta
</commit_message>
<xml_diff>
--- a/Dokumentazioa.docx
+++ b/Dokumentazioa.docx
@@ -1,17 +1,15 @@
 
 <file path=word/document.xml><?xml version="1.0" encoding="utf-8"?>
-<w:document xmlns:wpc="http://schemas.microsoft.com/office/word/2010/wordprocessingCanvas" xmlns:cx="http://schemas.microsoft.com/office/drawing/2014/chartex" xmlns:cx1="http://schemas.microsoft.com/office/drawing/2015/9/8/chartex" xmlns:cx2="http://schemas.microsoft.com/office/drawing/2015/10/21/chartex" xmlns:cx3="http://schemas.microsoft.com/office/drawing/2016/5/9/chartex" xmlns:cx4="http://schemas.microsoft.com/office/drawing/2016/5/10/chartex" xmlns:cx5="http://schemas.microsoft.com/office/drawing/2016/5/11/chartex" xmlns:cx6="http://schemas.microsoft.com/office/drawing/2016/5/12/chartex" xmlns:cx7="http://schemas.microsoft.com/office/drawing/2016/5/13/chartex" xmlns:cx8="http://schemas.microsoft.com/office/drawing/2016/5/14/chartex" xmlns:mc="http://schemas.openxmlformats.org/markup-compatibility/2006" xmlns:aink="http://schemas.microsoft.com/office/drawing/2016/ink" xmlns:am3d="http://schemas.microsoft.com/office/drawing/2017/model3d" xmlns:o="urn:schemas-microsoft-com:office:office" xmlns:oel="http://schemas.microsoft.com/office/2019/extlst" xmlns:r="http://schemas.openxmlformats.org/officeDocument/2006/relationships" xmlns:m="http://schemas.openxmlformats.org/officeDocument/2006/math" xmlns:v="urn:schemas-microsoft-com:vml" xmlns:wp14="http://schemas.microsoft.com/office/word/2010/wordprocessingDrawing" xmlns:wp="http://schemas.openxmlformats.org/drawingml/2006/wordprocessingDrawing" xmlns:w10="urn:schemas-microsoft-com:office:word" xmlns:w="http://schemas.openxmlformats.org/wordprocessingml/2006/main" xmlns:w14="http://schemas.microsoft.com/office/word/2010/wordml" xmlns:w15="http://schemas.microsoft.com/office/word/2012/wordml" xmlns:w16cex="http://schemas.microsoft.com/office/word/2018/wordml/cex" xmlns:w16cid="http://schemas.microsoft.com/office/word/2016/wordml/cid" xmlns:w16="http://schemas.microsoft.com/office/word/2018/wordml" xmlns:w16sdtdh="http://schemas.microsoft.com/office/word/2020/wordml/sdtdatahash" xmlns:w16se="http://schemas.microsoft.com/office/word/2015/wordml/symex" xmlns:wpg="http://schemas.microsoft.com/office/word/2010/wordprocessingGroup" xmlns:wpi="http://schemas.microsoft.com/office/word/2010/wordprocessingInk" xmlns:wne="http://schemas.microsoft.com/office/word/2006/wordml" xmlns:wps="http://schemas.microsoft.com/office/word/2010/wordprocessingShape" mc:Ignorable="w14 w15 w16se w16cid w16 w16cex w16sdtdh wp14">
+<w:document xmlns:wpc="http://schemas.microsoft.com/office/word/2010/wordprocessingCanvas" xmlns:cx="http://schemas.microsoft.com/office/drawing/2014/chartex" xmlns:cx1="http://schemas.microsoft.com/office/drawing/2015/9/8/chartex" xmlns:cx2="http://schemas.microsoft.com/office/drawing/2015/10/21/chartex" xmlns:cx3="http://schemas.microsoft.com/office/drawing/2016/5/9/chartex" xmlns:cx4="http://schemas.microsoft.com/office/drawing/2016/5/10/chartex" xmlns:cx5="http://schemas.microsoft.com/office/drawing/2016/5/11/chartex" xmlns:cx6="http://schemas.microsoft.com/office/drawing/2016/5/12/chartex" xmlns:cx7="http://schemas.microsoft.com/office/drawing/2016/5/13/chartex" xmlns:cx8="http://schemas.microsoft.com/office/drawing/2016/5/14/chartex" xmlns:mc="http://schemas.openxmlformats.org/markup-compatibility/2006" xmlns:aink="http://schemas.microsoft.com/office/drawing/2016/ink" xmlns:am3d="http://schemas.microsoft.com/office/drawing/2017/model3d" xmlns:o="urn:schemas-microsoft-com:office:office" xmlns:oel="http://schemas.microsoft.com/office/2019/extlst" xmlns:r="http://schemas.openxmlformats.org/officeDocument/2006/relationships" xmlns:m="http://schemas.openxmlformats.org/officeDocument/2006/math" xmlns:v="urn:schemas-microsoft-com:vml" xmlns:wp14="http://schemas.microsoft.com/office/word/2010/wordprocessingDrawing" xmlns:wp="http://schemas.openxmlformats.org/drawingml/2006/wordprocessingDrawing" xmlns:w10="urn:schemas-microsoft-com:office:word" xmlns:w="http://schemas.openxmlformats.org/wordprocessingml/2006/main" xmlns:w14="http://schemas.microsoft.com/office/word/2010/wordml" xmlns:w15="http://schemas.microsoft.com/office/word/2012/wordml" xmlns:w16cex="http://schemas.microsoft.com/office/word/2018/wordml/cex" xmlns:w16cid="http://schemas.microsoft.com/office/word/2016/wordml/cid" xmlns:w16="http://schemas.microsoft.com/office/word/2018/wordml" xmlns:w16du="http://schemas.microsoft.com/office/word/2023/wordml/word16du" xmlns:w16sdtdh="http://schemas.microsoft.com/office/word/2020/wordml/sdtdatahash" xmlns:w16se="http://schemas.microsoft.com/office/word/2015/wordml/symex" xmlns:wpg="http://schemas.microsoft.com/office/word/2010/wordprocessingGroup" xmlns:wpi="http://schemas.microsoft.com/office/word/2010/wordprocessingInk" xmlns:wne="http://schemas.microsoft.com/office/word/2006/wordml" xmlns:wps="http://schemas.microsoft.com/office/word/2010/wordprocessingShape" mc:Ignorable="w14 w15 w16se w16cid w16 w16cex w16sdtdh wp14">
   <w:body>
     <w:p>
       <w:pPr>
         <w:pStyle w:val="Ttulo"/>
         <w:jc w:val="center"/>
       </w:pPr>
-      <w:proofErr w:type="spellStart"/>
       <w:r>
         <w:t>Dokumentazioa</w:t>
       </w:r>
-      <w:proofErr w:type="spellEnd"/>
     </w:p>
     <w:p/>
     <w:p>
@@ -53,255 +51,82 @@
       </w:pPr>
     </w:p>
     <w:p>
-      <w:proofErr w:type="spellStart"/>
-      <w:r>
-        <w:t>RestApia</w:t>
-      </w:r>
-      <w:proofErr w:type="spellEnd"/>
-      <w:r>
-        <w:t xml:space="preserve"> </w:t>
-      </w:r>
-      <w:proofErr w:type="spellStart"/>
-      <w:r>
-        <w:t>momentuz</w:t>
-      </w:r>
-      <w:proofErr w:type="spellEnd"/>
-      <w:r>
-        <w:t xml:space="preserve"> 2 repositorio </w:t>
-      </w:r>
-      <w:proofErr w:type="spellStart"/>
-      <w:r>
-        <w:t>ditu</w:t>
-      </w:r>
-      <w:proofErr w:type="spellEnd"/>
-      <w:r>
-        <w:t xml:space="preserve"> :</w:t>
-      </w:r>
-    </w:p>
-    <w:p>
-      <w:r>
-        <w:t xml:space="preserve">1.Erabiltzaileen </w:t>
-      </w:r>
-      <w:proofErr w:type="spellStart"/>
-      <w:r>
-        <w:t>end-pointak</w:t>
-      </w:r>
-      <w:proofErr w:type="spellEnd"/>
-      <w:r>
-        <w:t xml:space="preserve"> </w:t>
-      </w:r>
-      <w:proofErr w:type="spellStart"/>
-      <w:r>
-        <w:t>ditu</w:t>
-      </w:r>
-      <w:proofErr w:type="spellEnd"/>
-      <w:r>
-        <w:t>.</w:t>
-      </w:r>
-    </w:p>
-    <w:p>
-      <w:r>
-        <w:t xml:space="preserve">2.Partiden </w:t>
-      </w:r>
-      <w:proofErr w:type="spellStart"/>
-      <w:r>
-        <w:t>end-pointak</w:t>
-      </w:r>
-      <w:proofErr w:type="spellEnd"/>
-      <w:r>
-        <w:t xml:space="preserve"> </w:t>
-      </w:r>
-      <w:proofErr w:type="spellStart"/>
-      <w:r>
-        <w:t>ditu</w:t>
-      </w:r>
-      <w:proofErr w:type="spellEnd"/>
+      <w:r>
+        <w:t>RestApia momentuz 2 repositorio ditu :</w:t>
+      </w:r>
+    </w:p>
+    <w:p>
+      <w:r>
+        <w:t>1.Erabiltzaileen end-pointak ditu.</w:t>
+      </w:r>
+    </w:p>
+    <w:p>
+      <w:r>
+        <w:t>2.Partiden end-pointak ditu</w:t>
+      </w:r>
     </w:p>
     <w:p/>
     <w:p>
-      <w:proofErr w:type="spellStart"/>
-      <w:r>
-        <w:t>Lehenengoan</w:t>
-      </w:r>
-      <w:proofErr w:type="spellEnd"/>
-      <w:r>
-        <w:t xml:space="preserve"> </w:t>
-      </w:r>
-      <w:proofErr w:type="spellStart"/>
-      <w:r>
-        <w:t>erabiltzaileak</w:t>
-      </w:r>
-      <w:proofErr w:type="spellEnd"/>
-      <w:r>
-        <w:t xml:space="preserve"> </w:t>
-      </w:r>
-      <w:proofErr w:type="spellStart"/>
-      <w:r>
-        <w:t>sortzeko</w:t>
-      </w:r>
-      <w:proofErr w:type="spellEnd"/>
-      <w:r>
-        <w:t xml:space="preserve">, </w:t>
-      </w:r>
-      <w:proofErr w:type="spellStart"/>
-      <w:r>
-        <w:t>aldatzeko</w:t>
-      </w:r>
-      <w:proofErr w:type="spellEnd"/>
-      <w:r>
-        <w:t xml:space="preserve">, </w:t>
-      </w:r>
-      <w:proofErr w:type="spellStart"/>
-      <w:r>
-        <w:t>ezabatzeko</w:t>
-      </w:r>
-      <w:proofErr w:type="spellEnd"/>
-      <w:r>
-        <w:t xml:space="preserve"> eta </w:t>
-      </w:r>
-      <w:proofErr w:type="spellStart"/>
-      <w:r>
-        <w:t>ikusteko</w:t>
-      </w:r>
-      <w:proofErr w:type="spellEnd"/>
-      <w:r>
-        <w:t xml:space="preserve"> </w:t>
-      </w:r>
-      <w:proofErr w:type="spellStart"/>
-      <w:r>
-        <w:t>end-pointak</w:t>
-      </w:r>
-      <w:proofErr w:type="spellEnd"/>
-      <w:r>
-        <w:t xml:space="preserve"> </w:t>
-      </w:r>
-      <w:proofErr w:type="spellStart"/>
-      <w:r>
-        <w:t>sortu</w:t>
-      </w:r>
-      <w:proofErr w:type="spellEnd"/>
-      <w:r>
-        <w:t xml:space="preserve"> </w:t>
-      </w:r>
-      <w:proofErr w:type="spellStart"/>
-      <w:r>
-        <w:t>ditut</w:t>
-      </w:r>
-      <w:proofErr w:type="spellEnd"/>
-      <w:r>
-        <w:t xml:space="preserve"> eta </w:t>
-      </w:r>
-      <w:proofErr w:type="spellStart"/>
-      <w:r>
-        <w:t>Bigarrenean</w:t>
-      </w:r>
-      <w:proofErr w:type="spellEnd"/>
-      <w:r>
-        <w:t xml:space="preserve"> </w:t>
-      </w:r>
-      <w:proofErr w:type="spellStart"/>
-      <w:r>
-        <w:t>partidak</w:t>
-      </w:r>
-      <w:proofErr w:type="spellEnd"/>
-      <w:r>
-        <w:t xml:space="preserve"> </w:t>
-      </w:r>
-      <w:proofErr w:type="spellStart"/>
-      <w:r>
-        <w:t>sortzeko</w:t>
-      </w:r>
-      <w:proofErr w:type="spellEnd"/>
-      <w:r>
-        <w:t xml:space="preserve"> eta </w:t>
-      </w:r>
-      <w:proofErr w:type="spellStart"/>
-      <w:r>
-        <w:t>ikusteko</w:t>
-      </w:r>
-      <w:proofErr w:type="spellEnd"/>
-      <w:r>
-        <w:t xml:space="preserve">. </w:t>
-      </w:r>
-      <w:proofErr w:type="spellStart"/>
-      <w:r>
-        <w:t>Datuak</w:t>
-      </w:r>
-      <w:proofErr w:type="spellEnd"/>
-      <w:r>
-        <w:t xml:space="preserve"> </w:t>
-      </w:r>
-      <w:proofErr w:type="spellStart"/>
-      <w:r>
-        <w:t>postgreseko</w:t>
-      </w:r>
-      <w:proofErr w:type="spellEnd"/>
-      <w:r>
-        <w:t xml:space="preserve"> </w:t>
-      </w:r>
-      <w:proofErr w:type="spellStart"/>
-      <w:r>
-        <w:t>datu</w:t>
-      </w:r>
-      <w:proofErr w:type="spellEnd"/>
-      <w:r>
-        <w:t xml:space="preserve"> base batean </w:t>
-      </w:r>
-      <w:proofErr w:type="spellStart"/>
-      <w:r>
-        <w:t>gordetzen</w:t>
-      </w:r>
-      <w:proofErr w:type="spellEnd"/>
-      <w:r>
-        <w:t xml:space="preserve"> </w:t>
-      </w:r>
-      <w:proofErr w:type="spellStart"/>
-      <w:r>
-        <w:t>dira</w:t>
-      </w:r>
-      <w:proofErr w:type="spellEnd"/>
-      <w:r>
-        <w:t xml:space="preserve"> eta </w:t>
-      </w:r>
-      <w:proofErr w:type="spellStart"/>
-      <w:r>
-        <w:t>datu</w:t>
-      </w:r>
-      <w:proofErr w:type="spellEnd"/>
-      <w:r>
-        <w:t xml:space="preserve"> base </w:t>
-      </w:r>
-      <w:proofErr w:type="spellStart"/>
-      <w:r>
-        <w:t>hori</w:t>
-      </w:r>
-      <w:proofErr w:type="spellEnd"/>
-      <w:r>
-        <w:t xml:space="preserve"> Linux-</w:t>
-      </w:r>
-      <w:proofErr w:type="spellStart"/>
-      <w:r>
-        <w:t>eko</w:t>
-      </w:r>
-      <w:proofErr w:type="spellEnd"/>
-      <w:r>
-        <w:t xml:space="preserve"> </w:t>
-      </w:r>
-      <w:proofErr w:type="spellStart"/>
-      <w:r>
-        <w:t>makina</w:t>
-      </w:r>
-      <w:proofErr w:type="spellEnd"/>
-      <w:r>
-        <w:t xml:space="preserve"> virtual batean </w:t>
-      </w:r>
-      <w:proofErr w:type="spellStart"/>
-      <w:r>
-        <w:t>dago</w:t>
-      </w:r>
-      <w:proofErr w:type="spellEnd"/>
-      <w:r>
-        <w:t xml:space="preserve">. </w:t>
+      <w:r>
+        <w:t xml:space="preserve">Lehenengoan erabiltzaileak sortzeko, aldatzeko, ezabatzeko eta ikusteko end-pointak sortu ditut eta Bigarrenean partidak sortzeko eta ikusteko. Datuak postgreseko datu base batean gordetzen dira eta datu base hori Linux-eko makina virtual batean dago. </w:t>
+      </w:r>
+    </w:p>
+    <w:p/>
+    <w:p/>
+    <w:p>
+      <w:pPr>
+        <w:rPr>
+          <w:b/>
+          <w:bCs/>
+          <w:sz w:val="32"/>
+          <w:szCs w:val="32"/>
+        </w:rPr>
+      </w:pPr>
+      <w:r>
+        <w:rPr>
+          <w:b/>
+          <w:bCs/>
+          <w:sz w:val="32"/>
+          <w:szCs w:val="32"/>
+        </w:rPr>
+        <w:t>2.Aginte Koadroa</w:t>
+      </w:r>
+    </w:p>
+    <w:p/>
+    <w:p/>
+    <w:p>
+      <w:r>
+        <w:t>Aginte koadroa erabiliko da erabiltzaile bakoitzaren informazioa irakurri ahal izateko.</w:t>
+      </w:r>
+    </w:p>
+    <w:p/>
+    <w:p>
+      <w:r>
+        <w:t>Aginte koadroa grafiko batekin, taula batekin eta beste etiketa batzuekin osatuta dago:</w:t>
+      </w:r>
+    </w:p>
+    <w:p>
+      <w:r>
+        <w:t>Taulan  erabiltzailearen partida guztiak ikusi ahal izango ditugu.</w:t>
+      </w:r>
+    </w:p>
+    <w:p>
+      <w:r>
+        <w:t>Grafikoan erabiltzailearen 5 partida hoberenak ikusi ahal izango ditugu.</w:t>
+      </w:r>
+    </w:p>
+    <w:p>
+      <w:r>
+        <w:t>Etiketetan beste datu batzuk ikusi ahalko ditugu. Adibidez, zenbat partida jokatu dituen guztira, bere putuazio totala…</w:t>
+      </w:r>
+    </w:p>
+    <w:p/>
+    <w:p>
+      <w:r>
+        <w:t xml:space="preserve">Hori egiteko aginte koadroan comboBox bat dago non pertson bakoitzaren erabiltzailea edukiko du gordeta, eta </w:t>
+      </w:r>
+      <w:r>
+        <w:t>aukeratzen duzunaren arabera pertson bakoitzaren datuak agertuko dira.</w:t>
       </w:r>
     </w:p>
     <w:sectPr>

</xml_diff>